<commit_message>
Update Final Project Report
</commit_message>
<xml_diff>
--- a/assign_9/Final Project Report.docx
+++ b/assign_9/Final Project Report.docx
@@ -62,7 +62,7 @@
         <w:rPr>
           <w:rtl w:val="0"/>
         </w:rPr>
-        <w:t xml:space="preserve">This project prompts us to implement a map containing cities and one-way roads, and find the shortest distance and path between two valid cities. Our program builds its map from two text files, containing every city and every road. Then, it takes user input on the command line for two city names. It verifies multiple things with the input cities: They are both cities that exist, there are exactly two cities input, the two cities given are not the same location. If these are not met, a prompt is displayed detailing the issue. If they are all met, the program prints out some details about each city, and if a path exists, the distance and legs of the path.</w:t>
+        <w:t xml:space="preserve">This project prompts us to implement a map containing cities and one-way roads, and find the shortest distance and path between two valid cities. Our program builds its map from two text files, one containing every city and one containing every road. Then, it takes user input on the command line for two city names. It verifies multiple things with the input cities: They are both cities that exist, there are exactly two cities input, and the two cities given are not the same location. If these are not met, a prompt is displayed detailing the issue. If they are all met, the program prints out some details about each city, and if a path exists, the distance and legs of the path.</w:t>
       </w:r>
     </w:p>
     <w:p>
@@ -125,7 +125,7 @@
           <w:color w:val="222222"/>
           <w:rtl w:val="0"/>
         </w:rPr>
-        <w:t xml:space="preserve">For the shortest path problem, we used Dijkstra’s shortest path algorithm. We used this algorithm because it efficiently provides the shortest path from one city to every other, and it provides an easy way to calculate total distance as well as the path taken. It is important to note that this algorithm requires no negative weight cycles. Since this program implements a map with distances, it is impossible for there to be any edges with a negative weight.</w:t>
+        <w:t xml:space="preserve">For the shortest path problem, we used Dijkstra’s shortest path algorithm. We used this algorithm because it efficiently provides the shortest path from one city to every other, and it provides an easy way to calculate total distance as well as the path taken. It is important to note that this algorithm requires no negative weight cycles. Since this program implements a map with distances, it is impossible for there to be any edges with a negative weight and is therefore a good choice.</w:t>
       </w:r>
     </w:p>
     <w:p>
@@ -200,7 +200,6 @@
         <w:spacing w:after="180" w:before="180" w:lineRule="auto"/>
         <w:rPr>
           <w:color w:val="222222"/>
-          <w:highlight w:val="yellow"/>
         </w:rPr>
       </w:pPr>
       <w:r>
@@ -213,7 +212,6 @@
       <w:r>
         <w:rPr>
           <w:color w:val="222222"/>
-          <w:highlight w:val="yellow"/>
           <w:rtl w:val="0"/>
         </w:rPr>
         <w:t xml:space="preserve">Dijkstra’s algorithm was written as a void function of the graph class, to enable us to use the results specifically as needed in the main method. In this case, it printed out the distance and the path from one city to another.</w:t>
@@ -273,13 +271,11 @@
         <w:spacing w:after="180" w:before="180" w:lineRule="auto"/>
         <w:rPr>
           <w:color w:val="222222"/>
-          <w:highlight w:val="yellow"/>
-        </w:rPr>
-      </w:pPr>
-      <w:r>
-        <w:rPr>
-          <w:color w:val="222222"/>
-          <w:highlight w:val="yellow"/>
+        </w:rPr>
+      </w:pPr>
+      <w:r>
+        <w:rPr>
+          <w:color w:val="222222"/>
           <w:rtl w:val="0"/>
         </w:rPr>
         <w:t xml:space="preserve">The only problem we ran into during implementation was using a priority queue for Dijkstra’s algorithm. Since a priority queue uses a node with a priority, we determined that there are two solutions. In one solution, we could assign a member variable in the city class that represents the priority. In order to do that, we would also need to implement a compare class so that a priority queue uses that field as the priority. The second solution, and the one that we implemented, uses a pair object from the STL as the object inserted into the priority queue. This allowed us to add a pair of numbers, one representing the city id, and the other representing the priority (distance). We found this to be the simpler of the two solutions.</w:t>

</xml_diff>